<commit_message>
Added documentation on the HealthcareContext.cs
</commit_message>
<xml_diff>
--- a/HealthCare/HealthCare/Shared/SDK Documentation.docx
+++ b/HealthCare/HealthCare/Shared/SDK Documentation.docx
@@ -2311,6 +2311,33 @@
           <w:shd w:fill="auto" w:val="clear"/>
         </w:rPr>
       </w:pPr>
+    </w:p>
+    <w:p>
+      <w:pPr>
+        <w:spacing w:before="0" w:after="400" w:line="240"/>
+        <w:ind w:right="0" w:left="0" w:firstLine="0"/>
+        <w:jc w:val="left"/>
+        <w:rPr>
+          <w:rFonts w:ascii="Calibri" w:hAnsi="Calibri" w:cs="Calibri" w:eastAsia="Calibri"/>
+          <w:color w:val="auto"/>
+          <w:spacing w:val="0"/>
+          <w:position w:val="0"/>
+          <w:sz w:val="22"/>
+          <w:shd w:fill="auto" w:val="clear"/>
+        </w:rPr>
+      </w:pPr>
+      <w:r>
+        <w:rPr>
+          <w:rFonts w:ascii="Calibri" w:hAnsi="Calibri" w:cs="Calibri" w:eastAsia="Calibri"/>
+          <w:b/>
+          <w:color w:val="auto"/>
+          <w:spacing w:val="0"/>
+          <w:position w:val="0"/>
+          <w:sz w:val="22"/>
+          <w:shd w:fill="auto" w:val="clear"/>
+        </w:rPr>
+        <w:t xml:space="preserve">HealthcareContext.cs</w:t>
+      </w:r>
       <w:r>
         <w:rPr>
           <w:rFonts w:ascii="Calibri" w:hAnsi="Calibri" w:cs="Calibri" w:eastAsia="Calibri"/>
@@ -2321,6 +2348,185 @@
           <w:shd w:fill="auto" w:val="clear"/>
         </w:rPr>
         <w:br/>
+      </w:r>
+      <w:r>
+        <w:rPr>
+          <w:rFonts w:ascii="Calibri" w:hAnsi="Calibri" w:cs="Calibri" w:eastAsia="Calibri"/>
+          <w:color w:val="auto"/>
+          <w:spacing w:val="0"/>
+          <w:position w:val="0"/>
+          <w:sz w:val="22"/>
+          <w:shd w:fill="auto" w:val="clear"/>
+        </w:rPr>
+        <w:t xml:space="preserve">The HealthcareContext.cs file contains the implementation of the DbContext class, which represents a session with the database and provides a way to query and save data. Here's a summary of the file: </w:t>
+      </w:r>
+    </w:p>
+    <w:p>
+      <w:pPr>
+        <w:numPr>
+          <w:ilvl w:val="0"/>
+          <w:numId w:val="12"/>
+        </w:numPr>
+        <w:spacing w:before="0" w:after="400" w:line="240"/>
+        <w:ind w:right="0" w:left="720" w:hanging="360"/>
+        <w:jc w:val="left"/>
+        <w:rPr>
+          <w:rFonts w:ascii="Calibri" w:hAnsi="Calibri" w:cs="Calibri" w:eastAsia="Calibri"/>
+          <w:color w:val="auto"/>
+          <w:spacing w:val="0"/>
+          <w:position w:val="0"/>
+          <w:sz w:val="22"/>
+          <w:shd w:fill="auto" w:val="clear"/>
+        </w:rPr>
+      </w:pPr>
+      <w:r>
+        <w:rPr>
+          <w:rFonts w:ascii="Calibri" w:hAnsi="Calibri" w:cs="Calibri" w:eastAsia="Calibri"/>
+          <w:b/>
+          <w:color w:val="auto"/>
+          <w:spacing w:val="0"/>
+          <w:position w:val="0"/>
+          <w:sz w:val="22"/>
+          <w:shd w:fill="auto" w:val="clear"/>
+        </w:rPr>
+        <w:t xml:space="preserve">HealthcareContext class: </w:t>
+      </w:r>
+      <w:r>
+        <w:rPr>
+          <w:rFonts w:ascii="Calibri" w:hAnsi="Calibri" w:cs="Calibri" w:eastAsia="Calibri"/>
+          <w:color w:val="auto"/>
+          <w:spacing w:val="0"/>
+          <w:position w:val="0"/>
+          <w:sz w:val="22"/>
+          <w:shd w:fill="auto" w:val="clear"/>
+        </w:rPr>
+        <w:t xml:space="preserve">This is the main class of the file and it derives from the DbContext class. It represents the database context and provides access to the entities and relationships in the database.</w:t>
+      </w:r>
+    </w:p>
+    <w:p>
+      <w:pPr>
+        <w:numPr>
+          <w:ilvl w:val="0"/>
+          <w:numId w:val="12"/>
+        </w:numPr>
+        <w:spacing w:before="0" w:after="400" w:line="240"/>
+        <w:ind w:right="0" w:left="720" w:hanging="360"/>
+        <w:jc w:val="left"/>
+        <w:rPr>
+          <w:rFonts w:ascii="Calibri" w:hAnsi="Calibri" w:cs="Calibri" w:eastAsia="Calibri"/>
+          <w:color w:val="auto"/>
+          <w:spacing w:val="0"/>
+          <w:position w:val="0"/>
+          <w:sz w:val="22"/>
+          <w:shd w:fill="auto" w:val="clear"/>
+        </w:rPr>
+      </w:pPr>
+      <w:r>
+        <w:rPr>
+          <w:rFonts w:ascii="Calibri" w:hAnsi="Calibri" w:cs="Calibri" w:eastAsia="Calibri"/>
+          <w:b/>
+          <w:color w:val="auto"/>
+          <w:spacing w:val="0"/>
+          <w:position w:val="0"/>
+          <w:sz w:val="22"/>
+          <w:shd w:fill="auto" w:val="clear"/>
+        </w:rPr>
+        <w:t xml:space="preserve">OnModelCreating method: </w:t>
+      </w:r>
+      <w:r>
+        <w:rPr>
+          <w:rFonts w:ascii="Calibri" w:hAnsi="Calibri" w:cs="Calibri" w:eastAsia="Calibri"/>
+          <w:color w:val="auto"/>
+          <w:spacing w:val="0"/>
+          <w:position w:val="0"/>
+          <w:sz w:val="22"/>
+          <w:shd w:fill="auto" w:val="clear"/>
+        </w:rPr>
+        <w:t xml:space="preserve">This method is used to configure the model that was discovered by convention from the entity types exposed in HealthcareContext. It overrides the base implementation to configure the relationships, indexes, and constraints for the entities.</w:t>
+      </w:r>
+    </w:p>
+    <w:p>
+      <w:pPr>
+        <w:numPr>
+          <w:ilvl w:val="0"/>
+          <w:numId w:val="12"/>
+        </w:numPr>
+        <w:spacing w:before="0" w:after="400" w:line="240"/>
+        <w:ind w:right="0" w:left="720" w:hanging="360"/>
+        <w:jc w:val="left"/>
+        <w:rPr>
+          <w:rFonts w:ascii="Calibri" w:hAnsi="Calibri" w:cs="Calibri" w:eastAsia="Calibri"/>
+          <w:color w:val="auto"/>
+          <w:spacing w:val="0"/>
+          <w:position w:val="0"/>
+          <w:sz w:val="22"/>
+          <w:shd w:fill="auto" w:val="clear"/>
+        </w:rPr>
+      </w:pPr>
+      <w:r>
+        <w:rPr>
+          <w:rFonts w:ascii="Calibri" w:hAnsi="Calibri" w:cs="Calibri" w:eastAsia="Calibri"/>
+          <w:b/>
+          <w:color w:val="auto"/>
+          <w:spacing w:val="0"/>
+          <w:position w:val="0"/>
+          <w:sz w:val="22"/>
+          <w:shd w:fill="auto" w:val="clear"/>
+        </w:rPr>
+        <w:t xml:space="preserve">DbSet properties</w:t>
+      </w:r>
+      <w:r>
+        <w:rPr>
+          <w:rFonts w:ascii="Calibri" w:hAnsi="Calibri" w:cs="Calibri" w:eastAsia="Calibri"/>
+          <w:color w:val="auto"/>
+          <w:spacing w:val="0"/>
+          <w:position w:val="0"/>
+          <w:sz w:val="22"/>
+          <w:shd w:fill="auto" w:val="clear"/>
+        </w:rPr>
+        <w:t xml:space="preserve">: The HealthcareContext class defines properties for each entity set in the database. These properties are of type DbSet&lt;TEntity&gt; and are used to query and save instances of the corresponding entity type. Each property represents a table in the database and provides a way to access the rows in that table.</w:t>
+      </w:r>
+    </w:p>
+    <w:p>
+      <w:pPr>
+        <w:numPr>
+          <w:ilvl w:val="0"/>
+          <w:numId w:val="12"/>
+        </w:numPr>
+        <w:spacing w:before="0" w:after="400" w:line="240"/>
+        <w:ind w:right="0" w:left="720" w:hanging="360"/>
+        <w:jc w:val="left"/>
+        <w:rPr>
+          <w:rFonts w:ascii="Calibri" w:hAnsi="Calibri" w:cs="Calibri" w:eastAsia="Calibri"/>
+          <w:color w:val="auto"/>
+          <w:spacing w:val="0"/>
+          <w:position w:val="0"/>
+          <w:sz w:val="22"/>
+          <w:shd w:fill="auto" w:val="clear"/>
+        </w:rPr>
+      </w:pPr>
+      <w:r>
+        <w:rPr>
+          <w:rFonts w:ascii="Calibri" w:hAnsi="Calibri" w:cs="Calibri" w:eastAsia="Calibri"/>
+          <w:b/>
+          <w:color w:val="auto"/>
+          <w:spacing w:val="0"/>
+          <w:position w:val="0"/>
+          <w:sz w:val="22"/>
+          <w:shd w:fill="auto" w:val="clear"/>
+        </w:rPr>
+        <w:t xml:space="preserve">Entity classes: </w:t>
+      </w:r>
+      <w:r>
+        <w:rPr>
+          <w:rFonts w:ascii="Calibri" w:hAnsi="Calibri" w:cs="Calibri" w:eastAsia="Calibri"/>
+          <w:color w:val="auto"/>
+          <w:spacing w:val="0"/>
+          <w:position w:val="0"/>
+          <w:sz w:val="22"/>
+          <w:shd w:fill="auto" w:val="clear"/>
+        </w:rPr>
+        <w:t xml:space="preserve">The file also contains several classes that represent the entities in the database. These classes are decorated with the Table attribute to specify the name of the table in the database. Each class defines properties for the columns in the corresponding table.</w:t>
       </w:r>
     </w:p>
   </w:body>
@@ -2343,10 +2549,20 @@
       <w:lvlText w:val="•"/>
     </w:lvl>
   </w:abstractNum>
+  <w:abstractNum w:abstractNumId="12">
+    <w:lvl w:ilvl="0">
+      <w:start w:val="1"/>
+      <w:numFmt w:val="bullet"/>
+      <w:lvlText w:val="•"/>
+    </w:lvl>
+  </w:abstractNum>
   <w:num w:numId="5">
+    <w:abstractNumId w:val="12"/>
+  </w:num>
+  <w:num w:numId="9">
     <w:abstractNumId w:val="6"/>
   </w:num>
-  <w:num w:numId="9">
+  <w:num w:numId="12">
     <w:abstractNumId w:val="0"/>
   </w:num>
 </w:numbering>

</xml_diff>